<commit_message>
Added PCB and other docs.
</commit_message>
<xml_diff>
--- a/Mitchell-Colin-Sakif-Mohammed/Section 2/01 Supporting Documentation/Hyperloop ECE Challenge Notes.docx
+++ b/Mitchell-Colin-Sakif-Mohammed/Section 2/01 Supporting Documentation/Hyperloop ECE Challenge Notes.docx
@@ -1,6 +1,6 @@
 
 <file path=word/document.xml><?xml version="1.0" encoding="utf-8"?>
-<w:document xmlns:wpc="http://schemas.microsoft.com/office/word/2010/wordprocessingCanvas" xmlns:mc="http://schemas.openxmlformats.org/markup-compatibility/2006" xmlns:o="urn:schemas-microsoft-com:office:office" xmlns:r="http://schemas.openxmlformats.org/officeDocument/2006/relationships" xmlns:m="http://schemas.openxmlformats.org/officeDocument/2006/math" xmlns:v="urn:schemas-microsoft-com:vml" xmlns:wp14="http://schemas.microsoft.com/office/word/2010/wordprocessingDrawing" xmlns:wp="http://schemas.openxmlformats.org/drawingml/2006/wordprocessingDrawing" xmlns:w10="urn:schemas-microsoft-com:office:word" xmlns:w="http://schemas.openxmlformats.org/wordprocessingml/2006/main" xmlns:w14="http://schemas.microsoft.com/office/word/2010/wordml" xmlns:w15="http://schemas.microsoft.com/office/word/2012/wordml" xmlns:wpg="http://schemas.microsoft.com/office/word/2010/wordprocessingGroup" xmlns:wpi="http://schemas.microsoft.com/office/word/2010/wordprocessingInk" xmlns:wne="http://schemas.microsoft.com/office/word/2006/wordml" xmlns:wps="http://schemas.microsoft.com/office/word/2010/wordprocessingShape" mc:Ignorable="w14 w15 wp14">
+<w:document xmlns:wpc="http://schemas.microsoft.com/office/word/2010/wordprocessingCanvas" xmlns:mo="http://schemas.microsoft.com/office/mac/office/2008/main" xmlns:mc="http://schemas.openxmlformats.org/markup-compatibility/2006" xmlns:mv="urn:schemas-microsoft-com:mac:vml" xmlns:o="urn:schemas-microsoft-com:office:office" xmlns:r="http://schemas.openxmlformats.org/officeDocument/2006/relationships" xmlns:m="http://schemas.openxmlformats.org/officeDocument/2006/math" xmlns:v="urn:schemas-microsoft-com:vml" xmlns:wp14="http://schemas.microsoft.com/office/word/2010/wordprocessingDrawing" xmlns:wp="http://schemas.openxmlformats.org/drawingml/2006/wordprocessingDrawing" xmlns:w10="urn:schemas-microsoft-com:office:word" xmlns:w="http://schemas.openxmlformats.org/wordprocessingml/2006/main" xmlns:w14="http://schemas.microsoft.com/office/word/2010/wordml" xmlns:w15="http://schemas.microsoft.com/office/word/2012/wordml" xmlns:wpg="http://schemas.microsoft.com/office/word/2010/wordprocessingGroup" xmlns:wpi="http://schemas.microsoft.com/office/word/2010/wordprocessingInk" xmlns:wne="http://schemas.microsoft.com/office/word/2006/wordml" xmlns:wps="http://schemas.microsoft.com/office/word/2010/wordprocessingShape" mc:Ignorable="w14 w15 wp14">
   <w:body>
     <w:p>
       <w:pPr>
@@ -11,7 +11,7 @@
           <w:noProof/>
         </w:rPr>
         <w:drawing>
-          <wp:inline distT="0" distB="0" distL="0" distR="0">
+          <wp:inline distT="0" distB="0" distL="0" distR="0" wp14:anchorId="42B1A0F4" wp14:editId="33788336">
             <wp:extent cx="2305050" cy="1981200"/>
             <wp:effectExtent l="0" t="0" r="0" b="0"/>
             <wp:docPr id="1" name="Picture 1"/>
@@ -191,16 +191,8 @@
         <w:rPr>
           <w:sz w:val="24"/>
         </w:rPr>
-        <w:t xml:space="preserve">Mohammed </w:t>
-      </w:r>
-      <w:proofErr w:type="spellStart"/>
-      <w:r>
-        <w:rPr>
-          <w:sz w:val="24"/>
-        </w:rPr>
-        <w:t>Birama</w:t>
-      </w:r>
-      <w:proofErr w:type="spellEnd"/>
+        <w:t>Mohammed Birama</w:t>
+      </w:r>
     </w:p>
     <w:p>
       <w:pPr>
@@ -223,19 +215,11 @@
           <w:sz w:val="24"/>
         </w:rPr>
       </w:pPr>
-      <w:proofErr w:type="spellStart"/>
-      <w:r>
-        <w:rPr>
-          <w:sz w:val="24"/>
-        </w:rPr>
-        <w:t>Sakif</w:t>
-      </w:r>
-      <w:proofErr w:type="spellEnd"/>
-      <w:r>
-        <w:rPr>
-          <w:sz w:val="24"/>
-        </w:rPr>
-        <w:t xml:space="preserve"> Mohammed</w:t>
+      <w:r>
+        <w:rPr>
+          <w:sz w:val="24"/>
+        </w:rPr>
+        <w:t>Sakif Mohammed</w:t>
       </w:r>
     </w:p>
     <w:p>
@@ -276,8 +260,86 @@
     </w:p>
     <w:p>
       <w:pPr>
-        <w:rPr>
-          <w:sz w:val="24"/>
+        <w:jc w:val="center"/>
+        <w:rPr>
+          <w:sz w:val="24"/>
+        </w:rPr>
+      </w:pPr>
+      <w:r>
+        <w:rPr>
+          <w:noProof/>
+          <w:sz w:val="24"/>
+        </w:rPr>
+        <w:drawing>
+          <wp:inline distT="0" distB="0" distL="0" distR="0" wp14:anchorId="1CE991F9" wp14:editId="4791C670">
+            <wp:extent cx="5423535" cy="3556587"/>
+            <wp:effectExtent l="0" t="0" r="0" b="0"/>
+            <wp:docPr id="3" name="Picture 3"/>
+            <wp:cNvGraphicFramePr>
+              <a:graphicFrameLocks xmlns:a="http://schemas.openxmlformats.org/drawingml/2006/main" noChangeAspect="1"/>
+            </wp:cNvGraphicFramePr>
+            <a:graphic xmlns:a="http://schemas.openxmlformats.org/drawingml/2006/main">
+              <a:graphicData uri="http://schemas.openxmlformats.org/drawingml/2006/picture">
+                <pic:pic xmlns:pic="http://schemas.openxmlformats.org/drawingml/2006/picture">
+                  <pic:nvPicPr>
+                    <pic:cNvPr id="3" name="Block Diagram.png"/>
+                    <pic:cNvPicPr/>
+                  </pic:nvPicPr>
+                  <pic:blipFill>
+                    <a:blip r:embed="rId7">
+                      <a:extLst>
+                        <a:ext uri="{28A0092B-C50C-407E-A947-70E740481C1C}">
+                          <a14:useLocalDpi xmlns:a14="http://schemas.microsoft.com/office/drawing/2010/main" val="0"/>
+                        </a:ext>
+                      </a:extLst>
+                    </a:blip>
+                    <a:stretch>
+                      <a:fillRect/>
+                    </a:stretch>
+                  </pic:blipFill>
+                  <pic:spPr>
+                    <a:xfrm>
+                      <a:off x="0" y="0"/>
+                      <a:ext cx="5429732" cy="3560651"/>
+                    </a:xfrm>
+                    <a:prstGeom prst="rect">
+                      <a:avLst/>
+                    </a:prstGeom>
+                  </pic:spPr>
+                </pic:pic>
+              </a:graphicData>
+            </a:graphic>
+          </wp:inline>
+        </w:drawing>
+      </w:r>
+      <w:bookmarkStart w:id="0" w:name="_GoBack"/>
+      <w:bookmarkEnd w:id="0"/>
+    </w:p>
+    <w:p>
+      <w:pPr>
+        <w:rPr>
+          <w:sz w:val="24"/>
+        </w:rPr>
+      </w:pPr>
+      <w:r>
+        <w:rPr>
+          <w:sz w:val="24"/>
+        </w:rPr>
+        <w:tab/>
+        <w:t>For testing and proof of concept the team made a small prototype on a perfboard with components on hand and a few ordered pieces. It also ensured that our code would function properly on the new board.</w:t>
+      </w:r>
+    </w:p>
+    <w:p>
+      <w:pPr>
+        <w:rPr>
+          <w:sz w:val="24"/>
+        </w:rPr>
+      </w:pPr>
+    </w:p>
+    <w:p>
+      <w:pPr>
+        <w:rPr>
+          <w:sz w:val="32"/>
         </w:rPr>
       </w:pPr>
       <w:r>
@@ -288,172 +350,7 @@
         <mc:AlternateContent>
           <mc:Choice Requires="wps">
             <w:drawing>
-              <wp:anchor distT="45720" distB="45720" distL="114300" distR="114300" simplePos="0" relativeHeight="251659264" behindDoc="0" locked="0" layoutInCell="1" allowOverlap="1">
-                <wp:simplePos x="0" y="0"/>
-                <wp:positionH relativeFrom="column">
-                  <wp:align>center</wp:align>
-                </wp:positionH>
-                <wp:positionV relativeFrom="paragraph">
-                  <wp:posOffset>182880</wp:posOffset>
-                </wp:positionV>
-                <wp:extent cx="2360930" cy="1404620"/>
-                <wp:effectExtent l="0" t="0" r="22860" b="11430"/>
-                <wp:wrapSquare wrapText="bothSides"/>
-                <wp:docPr id="217" name="Text Box 2"/>
-                <wp:cNvGraphicFramePr>
-                  <a:graphicFrameLocks xmlns:a="http://schemas.openxmlformats.org/drawingml/2006/main"/>
-                </wp:cNvGraphicFramePr>
-                <a:graphic xmlns:a="http://schemas.openxmlformats.org/drawingml/2006/main">
-                  <a:graphicData uri="http://schemas.microsoft.com/office/word/2010/wordprocessingShape">
-                    <wps:wsp>
-                      <wps:cNvSpPr txBox="1">
-                        <a:spLocks noChangeArrowheads="1"/>
-                      </wps:cNvSpPr>
-                      <wps:spPr bwMode="auto">
-                        <a:xfrm>
-                          <a:off x="0" y="0"/>
-                          <a:ext cx="2360930" cy="1404620"/>
-                        </a:xfrm>
-                        <a:prstGeom prst="rect">
-                          <a:avLst/>
-                        </a:prstGeom>
-                        <a:solidFill>
-                          <a:srgbClr val="FFFFFF"/>
-                        </a:solidFill>
-                        <a:ln w="9525">
-                          <a:solidFill>
-                            <a:srgbClr val="000000"/>
-                          </a:solidFill>
-                          <a:miter lim="800000"/>
-                          <a:headEnd/>
-                          <a:tailEnd/>
-                        </a:ln>
-                      </wps:spPr>
-                      <wps:txbx>
-                        <w:txbxContent>
-                          <w:p>
-                            <w:r>
-                              <w:t xml:space="preserve">BLOCK DIAGRAM Fr. DRAW.IO and </w:t>
-                            </w:r>
-                            <w:r>
-                              <w:t xml:space="preserve">My </w:t>
-                            </w:r>
-                            <w:r>
-                              <w:t>Notes</w:t>
-                            </w:r>
-                          </w:p>
-                          <w:p/>
-                        </w:txbxContent>
-                      </wps:txbx>
-                      <wps:bodyPr rot="0" vert="horz" wrap="square" lIns="91440" tIns="45720" rIns="91440" bIns="45720" anchor="t" anchorCtr="0">
-                        <a:spAutoFit/>
-                      </wps:bodyPr>
-                    </wps:wsp>
-                  </a:graphicData>
-                </a:graphic>
-                <wp14:sizeRelH relativeFrom="margin">
-                  <wp14:pctWidth>40000</wp14:pctWidth>
-                </wp14:sizeRelH>
-                <wp14:sizeRelV relativeFrom="margin">
-                  <wp14:pctHeight>20000</wp14:pctHeight>
-                </wp14:sizeRelV>
-              </wp:anchor>
-            </w:drawing>
-          </mc:Choice>
-          <mc:Fallback>
-            <w:pict>
-              <v:shapetype id="_x0000_t202" coordsize="21600,21600" o:spt="202" path="m,l,21600r21600,l21600,xe">
-                <v:stroke joinstyle="miter"/>
-                <v:path gradientshapeok="t" o:connecttype="rect"/>
-              </v:shapetype>
-              <v:shape id="Text Box 2" o:spid="_x0000_s1026" type="#_x0000_t202" style="position:absolute;margin-left:0;margin-top:14.4pt;width:185.9pt;height:110.6pt;z-index:251659264;visibility:visible;mso-wrap-style:square;mso-width-percent:400;mso-height-percent:200;mso-wrap-distance-left:9pt;mso-wrap-distance-top:3.6pt;mso-wrap-distance-right:9pt;mso-wrap-distance-bottom:3.6pt;mso-position-horizontal:center;mso-position-horizontal-relative:text;mso-position-vertical:absolute;mso-position-vertical-relative:text;mso-width-percent:400;mso-height-percent:200;mso-width-relative:margin;mso-height-relative:margin;v-text-anchor:top" o:gfxdata="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">
-                <v:textbox style="mso-fit-shape-to-text:t">
-                  <w:txbxContent>
-                    <w:p>
-                      <w:r>
-                        <w:t xml:space="preserve">BLOCK DIAGRAM Fr. DRAW.IO and </w:t>
-                      </w:r>
-                      <w:r>
-                        <w:t xml:space="preserve">My </w:t>
-                      </w:r>
-                      <w:r>
-                        <w:t>Notes</w:t>
-                      </w:r>
-                    </w:p>
-                    <w:p/>
-                  </w:txbxContent>
-                </v:textbox>
-                <w10:wrap type="square"/>
-              </v:shape>
-            </w:pict>
-          </mc:Fallback>
-        </mc:AlternateContent>
-      </w:r>
-    </w:p>
-    <w:p>
-      <w:pPr>
-        <w:rPr>
-          <w:sz w:val="24"/>
-        </w:rPr>
-      </w:pPr>
-    </w:p>
-    <w:p>
-      <w:pPr>
-        <w:rPr>
-          <w:sz w:val="24"/>
-        </w:rPr>
-      </w:pPr>
-    </w:p>
-    <w:p>
-      <w:pPr>
-        <w:rPr>
-          <w:sz w:val="24"/>
-        </w:rPr>
-      </w:pPr>
-    </w:p>
-    <w:p>
-      <w:pPr>
-        <w:rPr>
-          <w:sz w:val="24"/>
-        </w:rPr>
-      </w:pPr>
-    </w:p>
-    <w:p>
-      <w:pPr>
-        <w:rPr>
-          <w:sz w:val="24"/>
-        </w:rPr>
-      </w:pPr>
-      <w:r>
-        <w:rPr>
-          <w:sz w:val="24"/>
-        </w:rPr>
-        <w:tab/>
-        <w:t>For testing and proof of concept the team made a small prototype on a perfboard with components on hand and a few ordered pieces. It also ensured that our code would function properly on the new board.</w:t>
-      </w:r>
-    </w:p>
-    <w:p>
-      <w:pPr>
-        <w:rPr>
-          <w:sz w:val="24"/>
-        </w:rPr>
-      </w:pPr>
-    </w:p>
-    <w:p>
-      <w:pPr>
-        <w:rPr>
-          <w:sz w:val="32"/>
-        </w:rPr>
-      </w:pPr>
-      <w:r>
-        <w:rPr>
-          <w:noProof/>
-          <w:sz w:val="24"/>
-        </w:rPr>
-        <mc:AlternateContent>
-          <mc:Choice Requires="wps">
-            <w:drawing>
-              <wp:anchor distT="45720" distB="45720" distL="114300" distR="114300" simplePos="0" relativeHeight="251661312" behindDoc="0" locked="0" layoutInCell="1" allowOverlap="1" wp14:anchorId="503419B4" wp14:editId="79CAFAE2">
+              <wp:anchor distT="45720" distB="45720" distL="114300" distR="114300" simplePos="0" relativeHeight="251661312" behindDoc="0" locked="0" layoutInCell="1" allowOverlap="1" wp14:anchorId="2B2EA456" wp14:editId="37633F53">
                 <wp:simplePos x="0" y="0"/>
                 <wp:positionH relativeFrom="margin">
                   <wp:align>center</wp:align>
@@ -461,7 +358,7 @@
                 <wp:positionV relativeFrom="paragraph">
                   <wp:posOffset>16510</wp:posOffset>
                 </wp:positionV>
-                <wp:extent cx="2360930" cy="1404620"/>
+                <wp:extent cx="2377440" cy="671830"/>
                 <wp:effectExtent l="0" t="0" r="22860" b="20955"/>
                 <wp:wrapSquare wrapText="bothSides"/>
                 <wp:docPr id="2" name="Text Box 2"/>
@@ -477,7 +374,7 @@
                       <wps:spPr bwMode="auto">
                         <a:xfrm>
                           <a:off x="0" y="0"/>
-                          <a:ext cx="2360930" cy="1404620"/>
+                          <a:ext cx="2377440" cy="671830"/>
                         </a:xfrm>
                         <a:prstGeom prst="rect">
                           <a:avLst/>
@@ -528,7 +425,11 @@
           </mc:Choice>
           <mc:Fallback>
             <w:pict>
-              <v:shape w14:anchorId="503419B4" id="_x0000_s1027" type="#_x0000_t202" style="position:absolute;margin-left:0;margin-top:1.3pt;width:185.9pt;height:110.6pt;z-index:251661312;visibility:visible;mso-wrap-style:square;mso-width-percent:400;mso-height-percent:200;mso-wrap-distance-left:9pt;mso-wrap-distance-top:3.6pt;mso-wrap-distance-right:9pt;mso-wrap-distance-bottom:3.6pt;mso-position-horizontal:center;mso-position-horizontal-relative:margin;mso-position-vertical:absolute;mso-position-vertical-relative:text;mso-width-percent:400;mso-height-percent:200;mso-width-relative:margin;mso-height-relative:margin;v-text-anchor:top" o:gfxdata="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">
+              <v:shapetype w14:anchorId="2B2EA456" id="_x0000_t202" coordsize="21600,21600" o:spt="202" path="m0,0l0,21600,21600,21600,21600,0xe">
+                <v:stroke joinstyle="miter"/>
+                <v:path gradientshapeok="t" o:connecttype="rect"/>
+              </v:shapetype>
+              <v:shape id="Text Box 2" o:spid="_x0000_s1026" type="#_x0000_t202" style="position:absolute;margin-left:0;margin-top:1.3pt;width:187.2pt;height:52.9pt;z-index:251661312;visibility:visible;mso-wrap-style:square;mso-width-percent:400;mso-height-percent:200;mso-wrap-distance-left:9pt;mso-wrap-distance-top:3.6pt;mso-wrap-distance-right:9pt;mso-wrap-distance-bottom:3.6pt;mso-position-horizontal:center;mso-position-horizontal-relative:margin;mso-position-vertical:absolute;mso-position-vertical-relative:text;mso-width-percent:400;mso-height-percent:200;mso-width-relative:margin;mso-height-relative:margin;v-text-anchor:top" o:gfxdata="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">
                 <v:textbox style="mso-fit-shape-to-text:t">
                   <w:txbxContent>
                     <w:p>
@@ -685,21 +586,7 @@
         <w:rPr>
           <w:sz w:val="24"/>
         </w:rPr>
-        <w:t xml:space="preserve"> If the board was fitted in an enclosure an IEC connector can be used to bring a solid connection of mains voltage to the board. Then internally it would be connected via screw terminals or a </w:t>
-      </w:r>
-      <w:proofErr w:type="spellStart"/>
-      <w:r>
-        <w:rPr>
-          <w:sz w:val="24"/>
-        </w:rPr>
-        <w:t>molex</w:t>
-      </w:r>
-      <w:proofErr w:type="spellEnd"/>
-      <w:r>
-        <w:rPr>
-          <w:sz w:val="24"/>
-        </w:rPr>
-        <w:t xml:space="preserve"> connector for vibration reasons and so the board would still be removable. </w:t>
+        <w:t xml:space="preserve"> If the board was fitted in an enclosure an IEC connector can be used to bring a solid connection of mains voltage to the board. Then internally it would be connected via screw terminals or a molex connector for vibration reasons and so the board would still be removable. </w:t>
       </w:r>
     </w:p>
     <w:p>
@@ -714,7 +601,6 @@
         <w:rPr>
           <w:sz w:val="24"/>
         </w:rPr>
-        <w:lastRenderedPageBreak/>
         <w:t xml:space="preserve">         </w:t>
       </w:r>
       <w:r>
@@ -746,21 +632,7 @@
         <w:rPr>
           <w:sz w:val="24"/>
         </w:rPr>
-        <w:t xml:space="preserve"> We created this circuit with the idea to control the entire PCB from the pod’s </w:t>
-      </w:r>
-      <w:proofErr w:type="spellStart"/>
-      <w:r>
-        <w:rPr>
-          <w:sz w:val="24"/>
-        </w:rPr>
-        <w:t>BeagleBone</w:t>
-      </w:r>
-      <w:proofErr w:type="spellEnd"/>
-      <w:r>
-        <w:rPr>
-          <w:sz w:val="24"/>
-        </w:rPr>
-        <w:t xml:space="preserve"> Black I/O. So 1x2 screw terminal brings in one GPIO and GND from the board to energize a small DC SSR. When the load circuit is closed this connects the 9V rail to the rest of the circuit.</w:t>
+        <w:t xml:space="preserve"> We created this circuit with the idea to control the entire PCB from the pod’s BeagleBone Black I/O. So 1x2 screw terminal brings in one GPIO and GND from the board to energize a small DC SSR. When the load circuit is closed this connects the 9V rail to the rest of the circuit.</w:t>
       </w:r>
     </w:p>
     <w:p>
@@ -900,19 +772,11 @@
                 <w:sz w:val="24"/>
               </w:rPr>
             </w:pPr>
-            <w:proofErr w:type="spellStart"/>
             <w:r>
               <w:rPr>
                 <w:sz w:val="24"/>
               </w:rPr>
-              <w:t>ATTiny</w:t>
-            </w:r>
-            <w:proofErr w:type="spellEnd"/>
-            <w:r>
-              <w:rPr>
-                <w:sz w:val="24"/>
-              </w:rPr>
-              <w:t xml:space="preserve"> Series</w:t>
+              <w:t>ATTiny Series</w:t>
             </w:r>
           </w:p>
         </w:tc>
@@ -1195,27 +1059,20 @@
         <w:rPr>
           <w:sz w:val="24"/>
         </w:rPr>
-        <w:t>because this board is not for mass production. Another viable option was the simple single NPN BJT or MOSFET</w:t>
-      </w:r>
-      <w:r>
-        <w:rPr>
-          <w:sz w:val="24"/>
-        </w:rPr>
-        <w:t xml:space="preserve"> with a </w:t>
-      </w:r>
-      <w:proofErr w:type="spellStart"/>
-      <w:r>
-        <w:rPr>
-          <w:sz w:val="24"/>
-        </w:rPr>
-        <w:t>flyback</w:t>
-      </w:r>
-      <w:proofErr w:type="spellEnd"/>
-      <w:r>
-        <w:rPr>
-          <w:sz w:val="24"/>
-        </w:rPr>
-        <w:t xml:space="preserve"> diode. But the group ultimately chose the superior option of the L293NE IC for its proven reliability and scalable support for a second dc motor.</w:t>
+        <w:t xml:space="preserve">because this board is not for mass production. Another viable option was the simple single </w:t>
+      </w:r>
+      <w:r>
+        <w:rPr>
+          <w:sz w:val="24"/>
+        </w:rPr>
+        <w:lastRenderedPageBreak/>
+        <w:t>NPN BJT or MOSFET</w:t>
+      </w:r>
+      <w:r>
+        <w:rPr>
+          <w:sz w:val="24"/>
+        </w:rPr>
+        <w:t xml:space="preserve"> with a flyback diode. But the group ultimately chose the superior option of the L293NE IC for its proven reliability and scalable support for a second dc motor.</w:t>
       </w:r>
     </w:p>
     <w:p>
@@ -1241,8 +1098,6 @@
         </w:rPr>
         <w:t xml:space="preserve"> be to determine the teeth ratio</w:t>
       </w:r>
-      <w:bookmarkStart w:id="0" w:name="_GoBack"/>
-      <w:bookmarkEnd w:id="0"/>
       <w:r>
         <w:rPr>
           <w:sz w:val="24"/>
@@ -1261,8 +1116,8 @@
 </file>
 
 <file path=word/numbering.xml><?xml version="1.0" encoding="utf-8"?>
-<w:numbering xmlns:wpc="http://schemas.microsoft.com/office/word/2010/wordprocessingCanvas" xmlns:mc="http://schemas.openxmlformats.org/markup-compatibility/2006" xmlns:o="urn:schemas-microsoft-com:office:office" xmlns:r="http://schemas.openxmlformats.org/officeDocument/2006/relationships" xmlns:m="http://schemas.openxmlformats.org/officeDocument/2006/math" xmlns:v="urn:schemas-microsoft-com:vml" xmlns:wp14="http://schemas.microsoft.com/office/word/2010/wordprocessingDrawing" xmlns:wp="http://schemas.openxmlformats.org/drawingml/2006/wordprocessingDrawing" xmlns:w10="urn:schemas-microsoft-com:office:word" xmlns:w="http://schemas.openxmlformats.org/wordprocessingml/2006/main" xmlns:w14="http://schemas.microsoft.com/office/word/2010/wordml" xmlns:w15="http://schemas.microsoft.com/office/word/2012/wordml" xmlns:wpg="http://schemas.microsoft.com/office/word/2010/wordprocessingGroup" xmlns:wpi="http://schemas.microsoft.com/office/word/2010/wordprocessingInk" xmlns:wne="http://schemas.microsoft.com/office/word/2006/wordml" xmlns:wps="http://schemas.microsoft.com/office/word/2010/wordprocessingShape" mc:Ignorable="w14 w15 wp14">
-  <w:abstractNum w:abstractNumId="0" w15:restartNumberingAfterBreak="0">
+<w:numbering xmlns:wpc="http://schemas.microsoft.com/office/word/2010/wordprocessingCanvas" xmlns:mo="http://schemas.microsoft.com/office/mac/office/2008/main" xmlns:mc="http://schemas.openxmlformats.org/markup-compatibility/2006" xmlns:mv="urn:schemas-microsoft-com:mac:vml" xmlns:o="urn:schemas-microsoft-com:office:office" xmlns:r="http://schemas.openxmlformats.org/officeDocument/2006/relationships" xmlns:m="http://schemas.openxmlformats.org/officeDocument/2006/math" xmlns:v="urn:schemas-microsoft-com:vml" xmlns:wp14="http://schemas.microsoft.com/office/word/2010/wordprocessingDrawing" xmlns:wp="http://schemas.openxmlformats.org/drawingml/2006/wordprocessingDrawing" xmlns:w10="urn:schemas-microsoft-com:office:word" xmlns:w="http://schemas.openxmlformats.org/wordprocessingml/2006/main" xmlns:w14="http://schemas.microsoft.com/office/word/2010/wordml" xmlns:w15="http://schemas.microsoft.com/office/word/2012/wordml" xmlns:wpg="http://schemas.microsoft.com/office/word/2010/wordprocessingGroup" xmlns:wpi="http://schemas.microsoft.com/office/word/2010/wordprocessingInk" xmlns:wne="http://schemas.microsoft.com/office/word/2006/wordml" xmlns:wps="http://schemas.microsoft.com/office/word/2010/wordprocessingShape" mc:Ignorable="w14 w15 wp14">
+  <w:abstractNum w:abstractNumId="0">
     <w:nsid w:val="25266763"/>
     <w:multiLevelType w:val="hybridMultilevel"/>
     <w:tmpl w:val="27DC7130"/>
@@ -1375,7 +1230,7 @@
       </w:rPr>
     </w:lvl>
   </w:abstractNum>
-  <w:abstractNum w:abstractNumId="1" w15:restartNumberingAfterBreak="0">
+  <w:abstractNum w:abstractNumId="1">
     <w:nsid w:val="2D3D3DFC"/>
     <w:multiLevelType w:val="hybridMultilevel"/>
     <w:tmpl w:val="7316785A"/>
@@ -1488,7 +1343,7 @@
       </w:rPr>
     </w:lvl>
   </w:abstractNum>
-  <w:abstractNum w:abstractNumId="2" w15:restartNumberingAfterBreak="0">
+  <w:abstractNum w:abstractNumId="2">
     <w:nsid w:val="7AC65057"/>
     <w:multiLevelType w:val="hybridMultilevel"/>
     <w:tmpl w:val="96C209AA"/>
@@ -1630,7 +1485,7 @@
       </w:pPr>
     </w:pPrDefault>
   </w:docDefaults>
-  <w:latentStyles w:defLockedState="0" w:defUIPriority="99" w:defSemiHidden="0" w:defUnhideWhenUsed="0" w:defQFormat="0" w:count="371">
+  <w:latentStyles w:defLockedState="0" w:defUIPriority="99" w:defSemiHidden="0" w:defUnhideWhenUsed="0" w:defQFormat="0" w:count="382">
     <w:lsdException w:name="Normal" w:uiPriority="0" w:qFormat="1"/>
     <w:lsdException w:name="heading 1" w:uiPriority="9" w:qFormat="1"/>
     <w:lsdException w:name="heading 2" w:semiHidden="1" w:uiPriority="9" w:unhideWhenUsed="1" w:qFormat="1"/>
@@ -1736,7 +1591,6 @@
     <w:lsdException w:name="HTML Sample" w:semiHidden="1" w:unhideWhenUsed="1"/>
     <w:lsdException w:name="HTML Typewriter" w:semiHidden="1" w:unhideWhenUsed="1"/>
     <w:lsdException w:name="HTML Variable" w:semiHidden="1" w:unhideWhenUsed="1"/>
-    <w:lsdException w:name="Normal Table" w:semiHidden="1" w:unhideWhenUsed="1"/>
     <w:lsdException w:name="annotation subject" w:semiHidden="1" w:unhideWhenUsed="1"/>
     <w:lsdException w:name="No List" w:semiHidden="1" w:unhideWhenUsed="1"/>
     <w:lsdException w:name="Outline List 1" w:semiHidden="1" w:unhideWhenUsed="1"/>
@@ -1782,11 +1636,9 @@
     <w:lsdException w:name="Table Subtle 1" w:semiHidden="1" w:unhideWhenUsed="1"/>
     <w:lsdException w:name="Table Subtle 2" w:semiHidden="1" w:unhideWhenUsed="1"/>
     <w:lsdException w:name="Table Web 1" w:semiHidden="1" w:unhideWhenUsed="1"/>
-    <w:lsdException w:name="Table Web 2" w:semiHidden="1" w:unhideWhenUsed="1"/>
     <w:lsdException w:name="Table Web 3" w:semiHidden="1" w:unhideWhenUsed="1"/>
     <w:lsdException w:name="Balloon Text" w:semiHidden="1" w:unhideWhenUsed="1"/>
     <w:lsdException w:name="Table Grid" w:uiPriority="39"/>
-    <w:lsdException w:name="Table Theme" w:semiHidden="1" w:unhideWhenUsed="1"/>
     <w:lsdException w:name="Placeholder Text" w:semiHidden="1"/>
     <w:lsdException w:name="No Spacing" w:uiPriority="1" w:qFormat="1"/>
     <w:lsdException w:name="Light Shading" w:uiPriority="60"/>
@@ -2002,6 +1854,8 @@
     <w:lsdException w:name="List Table 5 Dark Accent 6" w:uiPriority="50"/>
     <w:lsdException w:name="List Table 6 Colorful Accent 6" w:uiPriority="51"/>
     <w:lsdException w:name="List Table 7 Colorful Accent 6" w:uiPriority="52"/>
+    <w:lsdException w:name="Mention" w:semiHidden="1" w:unhideWhenUsed="1"/>
+    <w:lsdException w:name="Smart Hyperlink" w:semiHidden="1" w:unhideWhenUsed="1"/>
   </w:latentStyles>
   <w:style w:type="paragraph" w:default="1" w:styleId="Normal">
     <w:name w:val="Normal"/>
@@ -2054,6 +1908,7 @@
       <w:spacing w:after="0" w:line="240" w:lineRule="auto"/>
     </w:pPr>
     <w:tblPr>
+      <w:tblInd w:w="0" w:type="dxa"/>
       <w:tblBorders>
         <w:top w:val="single" w:sz="4" w:space="0" w:color="auto"/>
         <w:left w:val="single" w:sz="4" w:space="0" w:color="auto"/>
@@ -2062,6 +1917,12 @@
         <w:insideH w:val="single" w:sz="4" w:space="0" w:color="auto"/>
         <w:insideV w:val="single" w:sz="4" w:space="0" w:color="auto"/>
       </w:tblBorders>
+      <w:tblCellMar>
+        <w:top w:w="0" w:type="dxa"/>
+        <w:left w:w="108" w:type="dxa"/>
+        <w:bottom w:w="0" w:type="dxa"/>
+        <w:right w:w="108" w:type="dxa"/>
+      </w:tblCellMar>
     </w:tblPr>
   </w:style>
 </w:styles>
@@ -2333,7 +2194,7 @@
 </file>
 
 <file path=customXml/itemProps1.xml><?xml version="1.0" encoding="utf-8"?>
-<ds:datastoreItem xmlns:ds="http://schemas.openxmlformats.org/officeDocument/2006/customXml" ds:itemID="{C6A7FCDD-0CD0-4D2A-A93D-C35813FD788B}">
+<ds:datastoreItem xmlns:ds="http://schemas.openxmlformats.org/officeDocument/2006/customXml" ds:itemID="{4E2EEAF1-5ADA-BA41-8564-D681B63CA14D}">
   <ds:schemaRefs>
     <ds:schemaRef ds:uri="http://schemas.openxmlformats.org/officeDocument/2006/bibliography"/>
   </ds:schemaRefs>

</xml_diff>